<commit_message>
Second commit with some changes
</commit_message>
<xml_diff>
--- a/hehehahaxd.docx
+++ b/hehehahaxd.docx
@@ -9,6 +9,14 @@
           <w:lang w:val="en-US"/>
         </w:rPr>
       </w:pPr>
+      <w:r>
+        <w:rPr>
+          <w:lang w:val="en-US"/>
+        </w:rPr>
+        <w:t xml:space="preserve">NEW TITLE </w:t>
+      </w:r>
+      <w:bookmarkStart w:id="0" w:name="_GoBack"/>
+      <w:bookmarkEnd w:id="0"/>
     </w:p>
     <w:tbl>
       <w:tblPr>
@@ -39,13 +47,7 @@
               <w:rPr>
                 <w:lang w:val="en-US"/>
               </w:rPr>
-              <w:t xml:space="preserve">DON’T </w:t>
-            </w:r>
-            <w:r>
-              <w:rPr>
-                <w:lang w:val="en-US"/>
-              </w:rPr>
-              <w:t>SAY</w:t>
+              <w:t>DON’T SAY</w:t>
             </w:r>
           </w:p>
         </w:tc>
@@ -60,8 +62,6 @@
                 <w:lang w:val="en-US"/>
               </w:rPr>
             </w:pPr>
-            <w:bookmarkStart w:id="0" w:name="_GoBack"/>
-            <w:bookmarkEnd w:id="0"/>
             <w:r>
               <w:rPr>
                 <w:lang w:val="en-US"/>
@@ -235,14 +235,7 @@
                 <w:strike/>
                 <w:lang w:val="en-US"/>
               </w:rPr>
-              <w:t>I don’</w:t>
-            </w:r>
-            <w:r>
-              <w:rPr>
-                <w:strike/>
-                <w:lang w:val="en-US"/>
-              </w:rPr>
-              <w:t>t know how this works</w:t>
+              <w:t>I don’t know how this works</w:t>
             </w:r>
           </w:p>
         </w:tc>

</xml_diff>